<commit_message>
facultet and remote ready
</commit_message>
<xml_diff>
--- a/electron/docDocumtns/templates/statmenTemplate.docx
+++ b/electron/docDocumtns/templates/statmenTemplate.docx
@@ -14,7 +14,7 @@
           <w:bottom w:w="30" w:type="dxa"/>
           <w:right w:w="30" w:type="dxa"/>
         </w:tblCellMar>
-        <w:tblLook w:firstRow="1" w:noVBand="1" w:lastRow="0" w:firstColumn="1" w:lastColumn="0" w:noHBand="0" w:val="04a0"/>
+        <w:tblLook w:val="04a0" w:noHBand="0" w:noVBand="1" w:firstColumn="1" w:lastRow="0" w:lastColumn="0" w:firstRow="1"/>
       </w:tblPr>
       <w:tblGrid>
         <w:gridCol w:w="10500"/>
@@ -68,22 +68,41 @@
                 <w:color w:val="000000"/>
                 <w:u w:val="single"/>
               </w:rPr>
-              <w:t>ФАКУЛЬТЕТ  ВИКОНАВСЬКОГО МИСТЕЦТВА ТА МУЗИКОЗНАВСТВА</w:t>
+              <w:t>{fc}</w:t>
             </w:r>
             <w:r>
               <w:rPr>
                 <w:color w:val="000000"/>
                 <w:u w:val="single"/>
               </w:rPr>
-              <w:t xml:space="preserve">, </w:t>
+              <w:t>,</w:t>
             </w:r>
             <w:r>
               <w:rPr>
                 <w:i/>
+                <w:iCs/>
                 <w:color w:val="000000"/>
                 <w:u w:val="single"/>
               </w:rPr>
-              <w:t xml:space="preserve">ДЕННЕ ВІДДІЛЕННЯ </w:t>
+              <w:t xml:space="preserve"> </w:t>
+            </w:r>
+            <w:r>
+              <w:rPr>
+                <w:i/>
+                <w:iCs/>
+                <w:color w:val="000000"/>
+                <w:u w:val="single"/>
+              </w:rPr>
+              <w:t>{rtp}</w:t>
+            </w:r>
+            <w:r>
+              <w:rPr>
+                <w:i/>
+                <w:iCs/>
+                <w:color w:val="000000"/>
+                <w:u w:val="single"/>
+              </w:rPr>
+              <w:t xml:space="preserve"> </w:t>
             </w:r>
             <w:r>
               <w:rPr>
@@ -618,17 +637,17 @@
           <w:bottom w:w="30" w:type="dxa"/>
           <w:right w:w="30" w:type="dxa"/>
         </w:tblCellMar>
-        <w:tblLook w:firstRow="1" w:noVBand="1" w:lastRow="0" w:firstColumn="1" w:lastColumn="0" w:noHBand="0" w:val="04a0"/>
+        <w:tblLook w:val="04a0" w:noHBand="0" w:noVBand="1" w:firstColumn="1" w:lastRow="0" w:lastColumn="0" w:firstRow="1"/>
       </w:tblPr>
       <w:tblGrid>
         <w:gridCol w:w="990"/>
         <w:gridCol w:w="1940"/>
         <w:gridCol w:w="739"/>
         <w:gridCol w:w="1576"/>
-        <w:gridCol w:w="1050"/>
+        <w:gridCol w:w="1051"/>
         <w:gridCol w:w="1460"/>
         <w:gridCol w:w="1382"/>
-        <w:gridCol w:w="1484"/>
+        <w:gridCol w:w="1483"/>
       </w:tblGrid>
       <w:tr>
         <w:trPr/>
@@ -729,7 +748,7 @@
         </w:tc>
         <w:tc>
           <w:tcPr>
-            <w:tcW w:w="4086" w:type="dxa"/>
+            <w:tcW w:w="4087" w:type="dxa"/>
             <w:gridSpan w:val="3"/>
             <w:tcBorders>
               <w:top w:val="outset" w:sz="6" w:space="0" w:color="000000"/>
@@ -787,7 +806,7 @@
         </w:tc>
         <w:tc>
           <w:tcPr>
-            <w:tcW w:w="1484" w:type="dxa"/>
+            <w:tcW w:w="1483" w:type="dxa"/>
             <w:vMerge w:val="restart"/>
             <w:tcBorders>
               <w:top w:val="outset" w:sz="6" w:space="0" w:color="000000"/>
@@ -931,7 +950,7 @@
         </w:tc>
         <w:tc>
           <w:tcPr>
-            <w:tcW w:w="1050" w:type="dxa"/>
+            <w:tcW w:w="1051" w:type="dxa"/>
             <w:tcBorders>
               <w:top w:val="outset" w:sz="6" w:space="0" w:color="000000"/>
               <w:left w:val="outset" w:sz="6" w:space="0" w:color="000000"/>
@@ -1015,7 +1034,7 @@
         </w:tc>
         <w:tc>
           <w:tcPr>
-            <w:tcW w:w="1484" w:type="dxa"/>
+            <w:tcW w:w="1483" w:type="dxa"/>
             <w:vMerge w:val="continue"/>
             <w:tcBorders>
               <w:top w:val="outset" w:sz="6" w:space="0" w:color="000000"/>
@@ -1069,35 +1088,7 @@
                 <w:color w:val="000000"/>
                 <w:lang w:val="en-US" w:eastAsia="uk-UA"/>
               </w:rPr>
-              <w:t>{#</w:t>
-            </w:r>
-            <w:r>
-              <w:rPr>
-                <w:color w:val="000000"/>
-                <w:lang w:val="en-US" w:eastAsia="uk-UA"/>
-              </w:rPr>
-              <w:t>m</w:t>
-            </w:r>
-            <w:r>
-              <w:rPr>
-                <w:color w:val="000000"/>
-                <w:lang w:val="en-US" w:eastAsia="uk-UA"/>
-              </w:rPr>
-              <w:t>}{</w:t>
-            </w:r>
-            <w:r>
-              <w:rPr>
-                <w:color w:val="000000"/>
-                <w:lang w:val="en-US" w:eastAsia="uk-UA"/>
-              </w:rPr>
-              <w:t>s</w:t>
-            </w:r>
-            <w:r>
-              <w:rPr>
-                <w:color w:val="000000"/>
-                <w:lang w:val="en-US" w:eastAsia="uk-UA"/>
-              </w:rPr>
-              <w:t>}</w:t>
+              <w:t>{#m}{s}</w:t>
             </w:r>
           </w:p>
         </w:tc>
@@ -1187,7 +1178,7 @@
         </w:tc>
         <w:tc>
           <w:tcPr>
-            <w:tcW w:w="1050" w:type="dxa"/>
+            <w:tcW w:w="1051" w:type="dxa"/>
             <w:tcBorders>
               <w:top w:val="outset" w:sz="6" w:space="0" w:color="000000"/>
               <w:left w:val="outset" w:sz="6" w:space="0" w:color="000000"/>
@@ -1268,7 +1259,7 @@
         </w:tc>
         <w:tc>
           <w:tcPr>
-            <w:tcW w:w="1484" w:type="dxa"/>
+            <w:tcW w:w="1483" w:type="dxa"/>
             <w:tcBorders>
               <w:top w:val="outset" w:sz="6" w:space="0" w:color="000000"/>
               <w:left w:val="outset" w:sz="6" w:space="0" w:color="000000"/>
@@ -1533,7 +1524,7 @@
           <w:bottom w:w="0" w:type="dxa"/>
           <w:right w:w="108" w:type="dxa"/>
         </w:tblCellMar>
-        <w:tblLook w:firstRow="1" w:noVBand="1" w:lastRow="0" w:firstColumn="1" w:lastColumn="0" w:noHBand="0" w:val="04a0"/>
+        <w:tblLook w:val="04a0" w:noHBand="0" w:noVBand="1" w:firstColumn="1" w:lastRow="0" w:lastColumn="0" w:firstRow="1"/>
       </w:tblPr>
       <w:tblGrid>
         <w:gridCol w:w="1820"/>
@@ -3208,7 +3199,7 @@
           <w:bottom w:w="30" w:type="dxa"/>
           <w:right w:w="30" w:type="dxa"/>
         </w:tblCellMar>
-        <w:tblLook w:firstRow="1" w:noVBand="1" w:lastRow="0" w:firstColumn="1" w:lastColumn="0" w:noHBand="0" w:val="04a0"/>
+        <w:tblLook w:val="04a0" w:noHBand="0" w:noVBand="1" w:firstColumn="1" w:lastRow="0" w:lastColumn="0" w:firstRow="1"/>
       </w:tblPr>
       <w:tblGrid>
         <w:gridCol w:w="4939"/>
@@ -3656,8 +3647,8 @@
     <w:pPr/>
     <w:rPr/>
   </w:style>
-  <w:style w:type="numbering" w:styleId="NoList" w:default="1">
-    <w:name w:val="No List"/>
+  <w:style w:type="numbering" w:styleId="Style17" w:default="1">
+    <w:name w:val="Без маркерів"/>
     <w:uiPriority w:val="99"/>
     <w:semiHidden/>
     <w:unhideWhenUsed/>

</xml_diff>